<commit_message>
End of day update 07-06
</commit_message>
<xml_diff>
--- a/Front-end øvelse(Commencal Bikes)/Commencal Bikes/Eksamensopgave-V2-M1-E2016-KLJO.docx
+++ b/Front-end øvelse(Commencal Bikes)/Commencal Bikes/Eksamensopgave-V2-M1-E2016-KLJO.docx
@@ -1,6 +1,6 @@
 
 <file path=word/document.xml><?xml version="1.0" encoding="utf-8"?>
-<w:document xmlns:wpc="http://schemas.microsoft.com/office/word/2010/wordprocessingCanvas" xmlns:cx="http://schemas.microsoft.com/office/drawing/2014/chartex" xmlns:cx1="http://schemas.microsoft.com/office/drawing/2015/9/8/chartex" xmlns:cx2="http://schemas.microsoft.com/office/drawing/2015/10/21/chartex" xmlns:cx3="http://schemas.microsoft.com/office/drawing/2016/5/9/chartex" xmlns:cx4="http://schemas.microsoft.com/office/drawing/2016/5/10/chartex" xmlns:cx5="http://schemas.microsoft.com/office/drawing/2016/5/11/chartex" xmlns:cx6="http://schemas.microsoft.com/office/drawing/2016/5/12/chartex" xmlns:cx7="http://schemas.microsoft.com/office/drawing/2016/5/13/chartex" xmlns:cx8="http://schemas.microsoft.com/office/drawing/2016/5/14/chartex" xmlns:mc="http://schemas.openxmlformats.org/markup-compatibility/2006" xmlns:aink="http://schemas.microsoft.com/office/drawing/2016/ink" xmlns:am3d="http://schemas.microsoft.com/office/drawing/2017/model3d" xmlns:o="urn:schemas-microsoft-com:office:office" xmlns:r="http://schemas.openxmlformats.org/officeDocument/2006/relationships" xmlns:m="http://schemas.openxmlformats.org/officeDocument/2006/math" xmlns:v="urn:schemas-microsoft-com:vml" xmlns:wp14="http://schemas.microsoft.com/office/word/2010/wordprocessingDrawing" xmlns:wp="http://schemas.openxmlformats.org/drawingml/2006/wordprocessingDrawing" xmlns:w10="urn:schemas-microsoft-com:office:word" xmlns:w="http://schemas.openxmlformats.org/wordprocessingml/2006/main" xmlns:w14="http://schemas.microsoft.com/office/word/2010/wordml" xmlns:w15="http://schemas.microsoft.com/office/word/2012/wordml" xmlns:w16cid="http://schemas.microsoft.com/office/word/2016/wordml/cid" xmlns:w16se="http://schemas.microsoft.com/office/word/2015/wordml/symex" xmlns:wpg="http://schemas.microsoft.com/office/word/2010/wordprocessingGroup" xmlns:wpi="http://schemas.microsoft.com/office/word/2010/wordprocessingInk" xmlns:wne="http://schemas.microsoft.com/office/word/2006/wordml" xmlns:wps="http://schemas.microsoft.com/office/word/2010/wordprocessingShape" mc:Ignorable="w14 w15 w16se w16cid wp14">
+<w:document xmlns:wpc="http://schemas.microsoft.com/office/word/2010/wordprocessingCanvas" xmlns:mc="http://schemas.openxmlformats.org/markup-compatibility/2006" xmlns:o="urn:schemas-microsoft-com:office:office" xmlns:r="http://schemas.openxmlformats.org/officeDocument/2006/relationships" xmlns:m="http://schemas.openxmlformats.org/officeDocument/2006/math" xmlns:v="urn:schemas-microsoft-com:vml" xmlns:wp14="http://schemas.microsoft.com/office/word/2010/wordprocessingDrawing" xmlns:wp="http://schemas.openxmlformats.org/drawingml/2006/wordprocessingDrawing" xmlns:w10="urn:schemas-microsoft-com:office:word" xmlns:w="http://schemas.openxmlformats.org/wordprocessingml/2006/main" xmlns:w14="http://schemas.microsoft.com/office/word/2010/wordml" xmlns:w15="http://schemas.microsoft.com/office/word/2012/wordml" xmlns:wpg="http://schemas.microsoft.com/office/word/2010/wordprocessingGroup" xmlns:wpi="http://schemas.microsoft.com/office/word/2010/wordprocessingInk" xmlns:wne="http://schemas.microsoft.com/office/word/2006/wordml" xmlns:wps="http://schemas.microsoft.com/office/word/2010/wordprocessingShape" mc:Ignorable="w14 w15 wp14">
   <w:body>
     <w:sdt>
       <w:sdtPr>
@@ -572,39 +572,7 @@
                     <w:rFonts w:ascii="Century Schoolbook" w:hAnsi="Century Schoolbook"/>
                     <w:sz w:val="24"/>
                   </w:rPr>
-                  <w:t xml:space="preserve">Opret et </w:t>
-                </w:r>
-                <w:proofErr w:type="spellStart"/>
-                <w:r>
-                  <w:rPr>
-                    <w:rFonts w:ascii="Century Schoolbook" w:hAnsi="Century Schoolbook"/>
-                    <w:sz w:val="24"/>
-                  </w:rPr>
-                  <w:t>repository</w:t>
-                </w:r>
-                <w:proofErr w:type="spellEnd"/>
-                <w:r>
-                  <w:rPr>
-                    <w:rFonts w:ascii="Century Schoolbook" w:hAnsi="Century Schoolbook"/>
-                    <w:sz w:val="24"/>
-                  </w:rPr>
-                  <w:t xml:space="preserve"> </w:t>
-                </w:r>
-                <w:proofErr w:type="spellStart"/>
-                <w:r>
-                  <w:rPr>
-                    <w:rFonts w:ascii="Century Schoolbook" w:hAnsi="Century Schoolbook"/>
-                    <w:sz w:val="24"/>
-                  </w:rPr>
-                  <w:t>Github</w:t>
-                </w:r>
-                <w:proofErr w:type="spellEnd"/>
-                <w:r>
-                  <w:rPr>
-                    <w:rFonts w:ascii="Century Schoolbook" w:hAnsi="Century Schoolbook"/>
-                    <w:sz w:val="24"/>
-                  </w:rPr>
-                  <w:t xml:space="preserve">. Når du er færdig sender du link til din lærer. </w:t>
+                  <w:t xml:space="preserve">Opret et repository Github. Når du er færdig sender du link til din lærer. </w:t>
                 </w:r>
               </w:p>
             </w:tc>
@@ -1473,21 +1441,7 @@
             <w:rPr>
               <w:rFonts w:ascii="Century Schoolbook" w:hAnsi="Century Schoolbook"/>
             </w:rPr>
-            <w:t xml:space="preserve">Det </w:t>
-          </w:r>
-          <w:proofErr w:type="gramStart"/>
-          <w:r>
-            <w:rPr>
-              <w:rFonts w:ascii="Century Schoolbook" w:hAnsi="Century Schoolbook"/>
-            </w:rPr>
-            <w:t>super populære</w:t>
-          </w:r>
-          <w:proofErr w:type="gramEnd"/>
-          <w:r>
-            <w:rPr>
-              <w:rFonts w:ascii="Century Schoolbook" w:hAnsi="Century Schoolbook"/>
-            </w:rPr>
-            <w:t xml:space="preserve"> cykelmærke COMMENCAL har henvendt sig til dig med et udkast til en webside, som de vil have dig til at lave. </w:t>
+            <w:t xml:space="preserve">Det super populære cykelmærke COMMENCAL har henvendt sig til dig med et udkast til en webside, som de vil have dig til at lave. </w:t>
           </w:r>
         </w:p>
         <w:p>
@@ -1570,7 +1524,21 @@
             <w:rPr>
               <w:rFonts w:ascii="Century Schoolbook" w:hAnsi="Century Schoolbook"/>
             </w:rPr>
-            <w:t>Dit design behøver ikke ligne det udlevere 100%. Hellere at du får øvelse i at bruge dit valgte front-end framework og afprøvet de forskellige komponenter.</w:t>
+            <w:t>Dit design behøver ikke ligne det udlevere</w:t>
+          </w:r>
+          <w:r>
+            <w:rPr>
+              <w:rFonts w:ascii="Century Schoolbook" w:hAnsi="Century Schoolbook"/>
+            </w:rPr>
+            <w:t>de</w:t>
+          </w:r>
+          <w:bookmarkStart w:id="7" w:name="_GoBack"/>
+          <w:bookmarkEnd w:id="7"/>
+          <w:r>
+            <w:rPr>
+              <w:rFonts w:ascii="Century Schoolbook" w:hAnsi="Century Schoolbook"/>
+            </w:rPr>
+            <w:t xml:space="preserve"> 100%. Hellere at du får øvelse i at bruge dit valgte front-end framework og afprøvet de forskellige komponenter.</w:t>
           </w:r>
         </w:p>
         <w:p>
@@ -1588,14 +1556,7 @@
             <w:rPr>
               <w:rFonts w:ascii="Century Schoolbook" w:hAnsi="Century Schoolbook"/>
             </w:rPr>
-            <w:t xml:space="preserve">Du skal bruge et front-end framework som fx Bootstrap, </w:t>
-          </w:r>
-          <w:proofErr w:type="spellStart"/>
-          <w:r>
-            <w:rPr>
-              <w:rFonts w:ascii="Century Schoolbook" w:hAnsi="Century Schoolbook"/>
-            </w:rPr>
-            <w:t>Materialize</w:t>
+            <w:t>Du skal bruge et front-end framework som fx Bootstrap, Materialize</w:t>
           </w:r>
           <w:r>
             <w:rPr>
@@ -1603,7 +1564,6 @@
             </w:rPr>
             <w:t>css</w:t>
           </w:r>
-          <w:proofErr w:type="spellEnd"/>
           <w:r>
             <w:rPr>
               <w:rFonts w:ascii="Century Schoolbook" w:hAnsi="Century Schoolbook"/>
@@ -1644,21 +1604,7 @@
             <w:rPr>
               <w:rFonts w:ascii="Century Schoolbook" w:hAnsi="Century Schoolbook"/>
             </w:rPr>
-            <w:t xml:space="preserve"> Hvis du kommer i </w:t>
-          </w:r>
-          <w:proofErr w:type="gramStart"/>
-          <w:r>
-            <w:rPr>
-              <w:rFonts w:ascii="Century Schoolbook" w:hAnsi="Century Schoolbook"/>
-            </w:rPr>
-            <w:t>tvivl</w:t>
-          </w:r>
-          <w:proofErr w:type="gramEnd"/>
-          <w:r>
-            <w:rPr>
-              <w:rFonts w:ascii="Century Schoolbook" w:hAnsi="Century Schoolbook"/>
-            </w:rPr>
-            <w:t xml:space="preserve"> kan jeg anbefale at bruge </w:t>
+            <w:t xml:space="preserve"> Hvis du kommer i tvivl kan jeg anbefale at bruge </w:t>
           </w:r>
           <w:hyperlink r:id="rId13" w:history="1">
             <w:r>
@@ -1697,21 +1643,7 @@
             <w:rPr>
               <w:rFonts w:ascii="Century Schoolbook" w:hAnsi="Century Schoolbook"/>
             </w:rPr>
-            <w:t xml:space="preserve">slideshow der er lavet med dit valgte front-end frameworks </w:t>
-          </w:r>
-          <w:proofErr w:type="spellStart"/>
-          <w:r>
-            <w:rPr>
-              <w:rFonts w:ascii="Century Schoolbook" w:hAnsi="Century Schoolbook"/>
-            </w:rPr>
-            <w:t>carousel</w:t>
-          </w:r>
-          <w:proofErr w:type="spellEnd"/>
-          <w:r>
-            <w:rPr>
-              <w:rFonts w:ascii="Century Schoolbook" w:hAnsi="Century Schoolbook"/>
-            </w:rPr>
-            <w:t>/slideshow component.</w:t>
+            <w:t>slideshow der er lavet med dit valgte front-end frameworks carousel/slideshow component.</w:t>
           </w:r>
         </w:p>
         <w:p>
@@ -1729,41 +1661,13 @@
             <w:rPr>
               <w:rFonts w:ascii="Century Schoolbook" w:hAnsi="Century Schoolbook"/>
             </w:rPr>
-            <w:t xml:space="preserve">Skal være </w:t>
-          </w:r>
-          <w:proofErr w:type="spellStart"/>
+            <w:t>Skal være responsiv så den tager sig godt ud på smartphones, tablets og PC.</w:t>
+          </w:r>
           <w:r>
             <w:rPr>
               <w:rFonts w:ascii="Century Schoolbook" w:hAnsi="Century Schoolbook"/>
             </w:rPr>
-            <w:t>responsiv</w:t>
-          </w:r>
-          <w:proofErr w:type="spellEnd"/>
-          <w:r>
-            <w:rPr>
-              <w:rFonts w:ascii="Century Schoolbook" w:hAnsi="Century Schoolbook"/>
-            </w:rPr>
-            <w:t xml:space="preserve"> så den tager sig godt ud på smartphones, tablets og PC.</w:t>
-          </w:r>
-          <w:r>
-            <w:rPr>
-              <w:rFonts w:ascii="Century Schoolbook" w:hAnsi="Century Schoolbook"/>
-            </w:rPr>
-            <w:t xml:space="preserve"> – Du skal selv vælge hvordan den ser ud i de forskellige størrelser. Husk at bruge dit front-end frameworks indbyggede </w:t>
-          </w:r>
-          <w:proofErr w:type="spellStart"/>
-          <w:r>
-            <w:rPr>
-              <w:rFonts w:ascii="Century Schoolbook" w:hAnsi="Century Schoolbook"/>
-            </w:rPr>
-            <w:t>breakpoints</w:t>
-          </w:r>
-          <w:proofErr w:type="spellEnd"/>
-          <w:r>
-            <w:rPr>
-              <w:rFonts w:ascii="Century Schoolbook" w:hAnsi="Century Schoolbook"/>
-            </w:rPr>
-            <w:t>.</w:t>
+            <w:t xml:space="preserve"> – Du skal selv vælge hvordan den ser ud i de forskellige størrelser. Husk at bruge dit front-end frameworks indbyggede breakpoints.</w:t>
           </w:r>
         </w:p>
         <w:p>
@@ -1788,7 +1692,7 @@
           <w:pPr>
             <w:pStyle w:val="Overskrift3"/>
           </w:pPr>
-          <w:bookmarkStart w:id="7" w:name="_Toc516066994"/>
+          <w:bookmarkStart w:id="8" w:name="_Toc516066994"/>
           <w:r>
             <w:lastRenderedPageBreak/>
             <w:t>Krav til l</w:t>
@@ -1796,7 +1700,7 @@
           <w:r>
             <w:t>ayout</w:t>
           </w:r>
-          <w:bookmarkEnd w:id="7"/>
+          <w:bookmarkEnd w:id="8"/>
         </w:p>
         <w:p>
           <w:pPr>
@@ -1893,30 +1797,8 @@
             <w:rPr>
               <w:rFonts w:ascii="Century Schoolbook" w:hAnsi="Century Schoolbook"/>
             </w:rPr>
-            <w:t xml:space="preserve">– Brug dit frameworks indbyggede </w:t>
-          </w:r>
-          <w:proofErr w:type="spellStart"/>
-          <w:r>
-            <w:rPr>
-              <w:rFonts w:ascii="Century Schoolbook" w:hAnsi="Century Schoolbook"/>
-            </w:rPr>
-            <w:t>grid</w:t>
-          </w:r>
-          <w:proofErr w:type="spellEnd"/>
-          <w:r>
-            <w:rPr>
-              <w:rFonts w:ascii="Century Schoolbook" w:hAnsi="Century Schoolbook"/>
-            </w:rPr>
-            <w:t xml:space="preserve"> system og </w:t>
-          </w:r>
-          <w:proofErr w:type="spellStart"/>
-          <w:r>
-            <w:rPr>
-              <w:rFonts w:ascii="Century Schoolbook" w:hAnsi="Century Schoolbook"/>
-            </w:rPr>
-            <w:t>breakpoints</w:t>
-          </w:r>
-          <w:proofErr w:type="spellEnd"/>
+            <w:t>– Brug dit frameworks indbyggede grid system og breakpoints</w:t>
+          </w:r>
           <w:r>
             <w:rPr>
               <w:rFonts w:ascii="Century Schoolbook" w:hAnsi="Century Schoolbook"/>
@@ -1955,19 +1837,19 @@
           <w:pPr>
             <w:pStyle w:val="Overskrift1"/>
           </w:pPr>
-          <w:bookmarkStart w:id="8" w:name="_Toc303598137"/>
-          <w:bookmarkStart w:id="9" w:name="_Toc381868680"/>
-          <w:bookmarkStart w:id="10" w:name="_Toc516066995"/>
+          <w:bookmarkStart w:id="9" w:name="_Toc303598137"/>
+          <w:bookmarkStart w:id="10" w:name="_Toc381868680"/>
+          <w:bookmarkStart w:id="11" w:name="_Toc516066995"/>
           <w:r>
             <w:lastRenderedPageBreak/>
             <w:t xml:space="preserve">Ekstra </w:t>
           </w:r>
-          <w:bookmarkEnd w:id="8"/>
           <w:bookmarkEnd w:id="9"/>
+          <w:bookmarkEnd w:id="10"/>
           <w:r>
             <w:t>opgaver</w:t>
           </w:r>
-          <w:bookmarkEnd w:id="10"/>
+          <w:bookmarkEnd w:id="11"/>
         </w:p>
         <w:p>
           <w:pPr>
@@ -1992,8 +1874,6 @@
           <w:r>
             <w:t>Ekstra opgaver der vil være gode at arbejde med hvis du har mere tid.</w:t>
           </w:r>
-          <w:bookmarkStart w:id="11" w:name="_GoBack"/>
-          <w:bookmarkEnd w:id="11"/>
         </w:p>
         <w:p>
           <w:pPr>
@@ -2004,34 +1884,10 @@
             </w:numPr>
           </w:pPr>
           <w:r>
-            <w:t xml:space="preserve">Opret JavaScript funktionalitet. Opret en klasse med tilhørende </w:t>
-          </w:r>
-          <w:proofErr w:type="spellStart"/>
-          <w:r>
-            <w:t>constructor</w:t>
-          </w:r>
-          <w:proofErr w:type="spellEnd"/>
-          <w:r>
-            <w:t xml:space="preserve"> og metoder, så hver cykel kan eksistere som en klasse instans (objekt) med tilhørende relevant information (pris, navn, type, billede). </w:t>
-          </w:r>
-          <w:r>
-            <w:t xml:space="preserve">Der skal minimum være en </w:t>
-          </w:r>
-          <w:proofErr w:type="spellStart"/>
-          <w:r>
-            <w:t>instance-level</w:t>
-          </w:r>
-          <w:proofErr w:type="spellEnd"/>
-          <w:r>
-            <w:t xml:space="preserve"> metode (ikke </w:t>
-          </w:r>
-          <w:proofErr w:type="spellStart"/>
-          <w:r>
-            <w:t>static</w:t>
-          </w:r>
-          <w:proofErr w:type="spellEnd"/>
-          <w:r>
-            <w:t xml:space="preserve">) som kan </w:t>
+            <w:t xml:space="preserve">Opret JavaScript funktionalitet. Opret en klasse med tilhørende constructor og metoder, så hver cykel kan eksistere som en klasse instans (objekt) med tilhørende relevant information (pris, navn, type, billede). </w:t>
+          </w:r>
+          <w:r>
+            <w:t xml:space="preserve">Der skal minimum være en instance-level metode (ikke static) som kan </w:t>
           </w:r>
           <w:r>
             <w:t xml:space="preserve">returnere en bestemt cykels pris. </w:t>
@@ -2046,29 +1902,8 @@
             </w:numPr>
           </w:pPr>
           <w:r>
-            <w:t xml:space="preserve">Få øvelse med nogle af de andre component i dit valgte front-end framework. Fx erstat oversigten af cykler med </w:t>
-          </w:r>
-          <w:proofErr w:type="spellStart"/>
-          <w:r>
-            <w:t>cards</w:t>
-          </w:r>
-          <w:proofErr w:type="spellEnd"/>
-          <w:r>
-            <w:t xml:space="preserve">. Eller opret en Modal når der klikkes på en cykel. Tilføj et lækkert input-felt hvor man kan indtaste </w:t>
-          </w:r>
-          <w:proofErr w:type="spellStart"/>
-          <w:r>
-            <w:t>email</w:t>
-          </w:r>
-          <w:proofErr w:type="spellEnd"/>
-          <w:r>
-            <w:t xml:space="preserve"> og tilmelde sig nyhedsbrev (ingen funktionalitet</w:t>
-          </w:r>
-          <w:proofErr w:type="gramStart"/>
-          <w:r>
-            <w:t>) .</w:t>
-          </w:r>
-          <w:proofErr w:type="gramEnd"/>
+            <w:t>Få øvelse med nogle af de andre component i dit valgte front-end framework. Fx erstat oversigten af cykler med cards. Eller opret en Modal når der klikkes på en cykel. Tilføj et lækkert input-felt hvor man kan indtaste email og tilmelde sig nyhedsbrev (ingen funktionalitet) .</w:t>
+          </w:r>
         </w:p>
         <w:p>
           <w:pPr>
@@ -2102,15 +1937,7 @@
             </w:rPr>
           </w:pPr>
           <w:r>
-            <w:t xml:space="preserve">Erstatte </w:t>
-          </w:r>
-          <w:proofErr w:type="spellStart"/>
-          <w:r>
-            <w:t>video_placeholder</w:t>
-          </w:r>
-          <w:proofErr w:type="spellEnd"/>
-          <w:r>
-            <w:t xml:space="preserve"> billedet med den rigtige video fra </w:t>
+            <w:t xml:space="preserve">Erstatte video_placeholder billedet med den rigtige video fra </w:t>
           </w:r>
           <w:hyperlink r:id="rId15" w:history="1">
             <w:r>
@@ -2358,15 +2185,7 @@
             <w:t>CSS</w:t>
           </w:r>
           <w:r>
-            <w:t xml:space="preserve">3, </w:t>
-          </w:r>
-          <w:proofErr w:type="spellStart"/>
-          <w:r>
-            <w:t>jQuery</w:t>
-          </w:r>
-          <w:proofErr w:type="spellEnd"/>
-          <w:r>
-            <w:t xml:space="preserve"> og JavaScript med mere.</w:t>
+            <w:t>3, jQuery og JavaScript med mere.</w:t>
           </w:r>
         </w:p>
         <w:p>
@@ -2378,13 +2197,8 @@
             </w:numPr>
           </w:pPr>
           <w:r>
-            <w:t xml:space="preserve">Er </w:t>
-          </w:r>
-          <w:proofErr w:type="gramStart"/>
-          <w:r>
-            <w:t>ekstra opgaverne</w:t>
-          </w:r>
-          <w:proofErr w:type="gramEnd"/>
+            <w:t>Er ekstra opgaverne</w:t>
+          </w:r>
           <w:r>
             <w:t xml:space="preserve"> lavet</w:t>
           </w:r>
@@ -2404,13 +2218,8 @@
             <w:t>Hvordan præsenterer du din løsning</w:t>
           </w:r>
           <w:r>
-            <w:t xml:space="preserve"> til eksamen</w:t>
-          </w:r>
-          <w:proofErr w:type="gramStart"/>
-          <w:r>
-            <w:t>.</w:t>
-          </w:r>
-          <w:proofErr w:type="gramEnd"/>
+            <w:t xml:space="preserve"> til eksamen.</w:t>
+          </w:r>
         </w:p>
         <w:p>
           <w:pPr>
@@ -3245,27 +3054,14 @@
           <w:r>
             <w:t xml:space="preserve">Tabel </w:t>
           </w:r>
-          <w:r>
-            <w:fldChar w:fldCharType="begin"/>
-          </w:r>
-          <w:r>
-            <w:instrText xml:space="preserve"> SEQ Tabel \* ARABIC </w:instrText>
-          </w:r>
-          <w:r>
-            <w:fldChar w:fldCharType="separate"/>
-          </w:r>
-          <w:r>
-            <w:rPr>
-              <w:noProof/>
-            </w:rPr>
-            <w:t>1</w:t>
-          </w:r>
-          <w:r>
-            <w:rPr>
-              <w:noProof/>
-            </w:rPr>
-            <w:fldChar w:fldCharType="end"/>
-          </w:r>
+          <w:fldSimple w:instr=" SEQ Tabel \* ARABIC ">
+            <w:r>
+              <w:rPr>
+                <w:noProof/>
+              </w:rPr>
+              <w:t>1</w:t>
+            </w:r>
+          </w:fldSimple>
           <w:r>
             <w:t xml:space="preserve">: Karakterskala for </w:t>
           </w:r>
@@ -3290,7 +3086,7 @@
 </file>
 
 <file path=word/endnotes.xml><?xml version="1.0" encoding="utf-8"?>
-<w:endnotes xmlns:wpc="http://schemas.microsoft.com/office/word/2010/wordprocessingCanvas" xmlns:cx="http://schemas.microsoft.com/office/drawing/2014/chartex" xmlns:cx1="http://schemas.microsoft.com/office/drawing/2015/9/8/chartex" xmlns:cx2="http://schemas.microsoft.com/office/drawing/2015/10/21/chartex" xmlns:cx3="http://schemas.microsoft.com/office/drawing/2016/5/9/chartex" xmlns:cx4="http://schemas.microsoft.com/office/drawing/2016/5/10/chartex" xmlns:cx5="http://schemas.microsoft.com/office/drawing/2016/5/11/chartex" xmlns:cx6="http://schemas.microsoft.com/office/drawing/2016/5/12/chartex" xmlns:cx7="http://schemas.microsoft.com/office/drawing/2016/5/13/chartex" xmlns:cx8="http://schemas.microsoft.com/office/drawing/2016/5/14/chartex" xmlns:mc="http://schemas.openxmlformats.org/markup-compatibility/2006" xmlns:aink="http://schemas.microsoft.com/office/drawing/2016/ink" xmlns:am3d="http://schemas.microsoft.com/office/drawing/2017/model3d" xmlns:o="urn:schemas-microsoft-com:office:office" xmlns:r="http://schemas.openxmlformats.org/officeDocument/2006/relationships" xmlns:m="http://schemas.openxmlformats.org/officeDocument/2006/math" xmlns:v="urn:schemas-microsoft-com:vml" xmlns:wp14="http://schemas.microsoft.com/office/word/2010/wordprocessingDrawing" xmlns:wp="http://schemas.openxmlformats.org/drawingml/2006/wordprocessingDrawing" xmlns:w10="urn:schemas-microsoft-com:office:word" xmlns:w="http://schemas.openxmlformats.org/wordprocessingml/2006/main" xmlns:w14="http://schemas.microsoft.com/office/word/2010/wordml" xmlns:w15="http://schemas.microsoft.com/office/word/2012/wordml" xmlns:w16cid="http://schemas.microsoft.com/office/word/2016/wordml/cid" xmlns:w16se="http://schemas.microsoft.com/office/word/2015/wordml/symex" xmlns:wpg="http://schemas.microsoft.com/office/word/2010/wordprocessingGroup" xmlns:wpi="http://schemas.microsoft.com/office/word/2010/wordprocessingInk" xmlns:wne="http://schemas.microsoft.com/office/word/2006/wordml" xmlns:wps="http://schemas.microsoft.com/office/word/2010/wordprocessingShape" mc:Ignorable="w14 w15 w16se w16cid wp14">
+<w:endnotes xmlns:wpc="http://schemas.microsoft.com/office/word/2010/wordprocessingCanvas" xmlns:mc="http://schemas.openxmlformats.org/markup-compatibility/2006" xmlns:o="urn:schemas-microsoft-com:office:office" xmlns:r="http://schemas.openxmlformats.org/officeDocument/2006/relationships" xmlns:m="http://schemas.openxmlformats.org/officeDocument/2006/math" xmlns:v="urn:schemas-microsoft-com:vml" xmlns:wp14="http://schemas.microsoft.com/office/word/2010/wordprocessingDrawing" xmlns:wp="http://schemas.openxmlformats.org/drawingml/2006/wordprocessingDrawing" xmlns:w10="urn:schemas-microsoft-com:office:word" xmlns:w="http://schemas.openxmlformats.org/wordprocessingml/2006/main" xmlns:w14="http://schemas.microsoft.com/office/word/2010/wordml" xmlns:w15="http://schemas.microsoft.com/office/word/2012/wordml" xmlns:wpg="http://schemas.microsoft.com/office/word/2010/wordprocessingGroup" xmlns:wpi="http://schemas.microsoft.com/office/word/2010/wordprocessingInk" xmlns:wne="http://schemas.microsoft.com/office/word/2006/wordml" xmlns:wps="http://schemas.microsoft.com/office/word/2010/wordprocessingShape" mc:Ignorable="w14 w15 wp14">
   <w:endnote w:type="separator" w:id="-1">
     <w:p>
       <w:pPr>
@@ -3315,7 +3111,7 @@
 </file>
 
 <file path=word/footer1.xml><?xml version="1.0" encoding="utf-8"?>
-<w:ftr xmlns:wpc="http://schemas.microsoft.com/office/word/2010/wordprocessingCanvas" xmlns:cx="http://schemas.microsoft.com/office/drawing/2014/chartex" xmlns:cx1="http://schemas.microsoft.com/office/drawing/2015/9/8/chartex" xmlns:cx2="http://schemas.microsoft.com/office/drawing/2015/10/21/chartex" xmlns:cx3="http://schemas.microsoft.com/office/drawing/2016/5/9/chartex" xmlns:cx4="http://schemas.microsoft.com/office/drawing/2016/5/10/chartex" xmlns:cx5="http://schemas.microsoft.com/office/drawing/2016/5/11/chartex" xmlns:cx6="http://schemas.microsoft.com/office/drawing/2016/5/12/chartex" xmlns:cx7="http://schemas.microsoft.com/office/drawing/2016/5/13/chartex" xmlns:cx8="http://schemas.microsoft.com/office/drawing/2016/5/14/chartex" xmlns:mc="http://schemas.openxmlformats.org/markup-compatibility/2006" xmlns:aink="http://schemas.microsoft.com/office/drawing/2016/ink" xmlns:am3d="http://schemas.microsoft.com/office/drawing/2017/model3d" xmlns:o="urn:schemas-microsoft-com:office:office" xmlns:r="http://schemas.openxmlformats.org/officeDocument/2006/relationships" xmlns:m="http://schemas.openxmlformats.org/officeDocument/2006/math" xmlns:v="urn:schemas-microsoft-com:vml" xmlns:wp14="http://schemas.microsoft.com/office/word/2010/wordprocessingDrawing" xmlns:wp="http://schemas.openxmlformats.org/drawingml/2006/wordprocessingDrawing" xmlns:w10="urn:schemas-microsoft-com:office:word" xmlns:w="http://schemas.openxmlformats.org/wordprocessingml/2006/main" xmlns:w14="http://schemas.microsoft.com/office/word/2010/wordml" xmlns:w15="http://schemas.microsoft.com/office/word/2012/wordml" xmlns:w16cid="http://schemas.microsoft.com/office/word/2016/wordml/cid" xmlns:w16se="http://schemas.microsoft.com/office/word/2015/wordml/symex" xmlns:wpg="http://schemas.microsoft.com/office/word/2010/wordprocessingGroup" xmlns:wpi="http://schemas.microsoft.com/office/word/2010/wordprocessingInk" xmlns:wne="http://schemas.microsoft.com/office/word/2006/wordml" xmlns:wps="http://schemas.microsoft.com/office/word/2010/wordprocessingShape" mc:Ignorable="w14 w15 w16se w16cid wp14">
+<w:ftr xmlns:wpc="http://schemas.microsoft.com/office/word/2010/wordprocessingCanvas" xmlns:mc="http://schemas.openxmlformats.org/markup-compatibility/2006" xmlns:o="urn:schemas-microsoft-com:office:office" xmlns:r="http://schemas.openxmlformats.org/officeDocument/2006/relationships" xmlns:m="http://schemas.openxmlformats.org/officeDocument/2006/math" xmlns:v="urn:schemas-microsoft-com:vml" xmlns:wp14="http://schemas.microsoft.com/office/word/2010/wordprocessingDrawing" xmlns:wp="http://schemas.openxmlformats.org/drawingml/2006/wordprocessingDrawing" xmlns:w10="urn:schemas-microsoft-com:office:word" xmlns:w="http://schemas.openxmlformats.org/wordprocessingml/2006/main" xmlns:w14="http://schemas.microsoft.com/office/word/2010/wordml" xmlns:w15="http://schemas.microsoft.com/office/word/2012/wordml" xmlns:wpg="http://schemas.microsoft.com/office/word/2010/wordprocessingGroup" xmlns:wpi="http://schemas.microsoft.com/office/word/2010/wordprocessingInk" xmlns:wne="http://schemas.microsoft.com/office/word/2006/wordml" xmlns:wps="http://schemas.microsoft.com/office/word/2010/wordprocessingShape" mc:Ignorable="w14 w15 wp14">
   <w:p>
     <w:pPr>
       <w:pStyle w:val="Sidefod"/>
@@ -3404,7 +3200,7 @@
         <w:rFonts w:ascii="Calibri Light" w:hAnsi="Calibri Light"/>
         <w:noProof/>
       </w:rPr>
-      <w:t>9</w:t>
+      <w:t>8</w:t>
     </w:r>
     <w:r>
       <w:rPr>
@@ -3418,7 +3214,7 @@
 </file>
 
 <file path=word/footnotes.xml><?xml version="1.0" encoding="utf-8"?>
-<w:footnotes xmlns:wpc="http://schemas.microsoft.com/office/word/2010/wordprocessingCanvas" xmlns:cx="http://schemas.microsoft.com/office/drawing/2014/chartex" xmlns:cx1="http://schemas.microsoft.com/office/drawing/2015/9/8/chartex" xmlns:cx2="http://schemas.microsoft.com/office/drawing/2015/10/21/chartex" xmlns:cx3="http://schemas.microsoft.com/office/drawing/2016/5/9/chartex" xmlns:cx4="http://schemas.microsoft.com/office/drawing/2016/5/10/chartex" xmlns:cx5="http://schemas.microsoft.com/office/drawing/2016/5/11/chartex" xmlns:cx6="http://schemas.microsoft.com/office/drawing/2016/5/12/chartex" xmlns:cx7="http://schemas.microsoft.com/office/drawing/2016/5/13/chartex" xmlns:cx8="http://schemas.microsoft.com/office/drawing/2016/5/14/chartex" xmlns:mc="http://schemas.openxmlformats.org/markup-compatibility/2006" xmlns:aink="http://schemas.microsoft.com/office/drawing/2016/ink" xmlns:am3d="http://schemas.microsoft.com/office/drawing/2017/model3d" xmlns:o="urn:schemas-microsoft-com:office:office" xmlns:r="http://schemas.openxmlformats.org/officeDocument/2006/relationships" xmlns:m="http://schemas.openxmlformats.org/officeDocument/2006/math" xmlns:v="urn:schemas-microsoft-com:vml" xmlns:wp14="http://schemas.microsoft.com/office/word/2010/wordprocessingDrawing" xmlns:wp="http://schemas.openxmlformats.org/drawingml/2006/wordprocessingDrawing" xmlns:w10="urn:schemas-microsoft-com:office:word" xmlns:w="http://schemas.openxmlformats.org/wordprocessingml/2006/main" xmlns:w14="http://schemas.microsoft.com/office/word/2010/wordml" xmlns:w15="http://schemas.microsoft.com/office/word/2012/wordml" xmlns:w16cid="http://schemas.microsoft.com/office/word/2016/wordml/cid" xmlns:w16se="http://schemas.microsoft.com/office/word/2015/wordml/symex" xmlns:wpg="http://schemas.microsoft.com/office/word/2010/wordprocessingGroup" xmlns:wpi="http://schemas.microsoft.com/office/word/2010/wordprocessingInk" xmlns:wne="http://schemas.microsoft.com/office/word/2006/wordml" xmlns:wps="http://schemas.microsoft.com/office/word/2010/wordprocessingShape" mc:Ignorable="w14 w15 w16se w16cid wp14">
+<w:footnotes xmlns:wpc="http://schemas.microsoft.com/office/word/2010/wordprocessingCanvas" xmlns:mc="http://schemas.openxmlformats.org/markup-compatibility/2006" xmlns:o="urn:schemas-microsoft-com:office:office" xmlns:r="http://schemas.openxmlformats.org/officeDocument/2006/relationships" xmlns:m="http://schemas.openxmlformats.org/officeDocument/2006/math" xmlns:v="urn:schemas-microsoft-com:vml" xmlns:wp14="http://schemas.microsoft.com/office/word/2010/wordprocessingDrawing" xmlns:wp="http://schemas.openxmlformats.org/drawingml/2006/wordprocessingDrawing" xmlns:w10="urn:schemas-microsoft-com:office:word" xmlns:w="http://schemas.openxmlformats.org/wordprocessingml/2006/main" xmlns:w14="http://schemas.microsoft.com/office/word/2010/wordml" xmlns:w15="http://schemas.microsoft.com/office/word/2012/wordml" xmlns:wpg="http://schemas.microsoft.com/office/word/2010/wordprocessingGroup" xmlns:wpi="http://schemas.microsoft.com/office/word/2010/wordprocessingInk" xmlns:wne="http://schemas.microsoft.com/office/word/2006/wordml" xmlns:wps="http://schemas.microsoft.com/office/word/2010/wordprocessingShape" mc:Ignorable="w14 w15 wp14">
   <w:footnote w:type="separator" w:id="-1">
     <w:p>
       <w:pPr>
@@ -3443,7 +3239,7 @@
 </file>
 
 <file path=word/header1.xml><?xml version="1.0" encoding="utf-8"?>
-<w:hdr xmlns:wpc="http://schemas.microsoft.com/office/word/2010/wordprocessingCanvas" xmlns:cx="http://schemas.microsoft.com/office/drawing/2014/chartex" xmlns:cx1="http://schemas.microsoft.com/office/drawing/2015/9/8/chartex" xmlns:cx2="http://schemas.microsoft.com/office/drawing/2015/10/21/chartex" xmlns:cx3="http://schemas.microsoft.com/office/drawing/2016/5/9/chartex" xmlns:cx4="http://schemas.microsoft.com/office/drawing/2016/5/10/chartex" xmlns:cx5="http://schemas.microsoft.com/office/drawing/2016/5/11/chartex" xmlns:cx6="http://schemas.microsoft.com/office/drawing/2016/5/12/chartex" xmlns:cx7="http://schemas.microsoft.com/office/drawing/2016/5/13/chartex" xmlns:cx8="http://schemas.microsoft.com/office/drawing/2016/5/14/chartex" xmlns:mc="http://schemas.openxmlformats.org/markup-compatibility/2006" xmlns:aink="http://schemas.microsoft.com/office/drawing/2016/ink" xmlns:am3d="http://schemas.microsoft.com/office/drawing/2017/model3d" xmlns:o="urn:schemas-microsoft-com:office:office" xmlns:r="http://schemas.openxmlformats.org/officeDocument/2006/relationships" xmlns:m="http://schemas.openxmlformats.org/officeDocument/2006/math" xmlns:v="urn:schemas-microsoft-com:vml" xmlns:wp14="http://schemas.microsoft.com/office/word/2010/wordprocessingDrawing" xmlns:wp="http://schemas.openxmlformats.org/drawingml/2006/wordprocessingDrawing" xmlns:w10="urn:schemas-microsoft-com:office:word" xmlns:w="http://schemas.openxmlformats.org/wordprocessingml/2006/main" xmlns:w14="http://schemas.microsoft.com/office/word/2010/wordml" xmlns:w15="http://schemas.microsoft.com/office/word/2012/wordml" xmlns:w16cid="http://schemas.microsoft.com/office/word/2016/wordml/cid" xmlns:w16se="http://schemas.microsoft.com/office/word/2015/wordml/symex" xmlns:wpg="http://schemas.microsoft.com/office/word/2010/wordprocessingGroup" xmlns:wpi="http://schemas.microsoft.com/office/word/2010/wordprocessingInk" xmlns:wne="http://schemas.microsoft.com/office/word/2006/wordml" xmlns:wps="http://schemas.microsoft.com/office/word/2010/wordprocessingShape" mc:Ignorable="w14 w15 w16se w16cid wp14">
+<w:hdr xmlns:wpc="http://schemas.microsoft.com/office/word/2010/wordprocessingCanvas" xmlns:mc="http://schemas.openxmlformats.org/markup-compatibility/2006" xmlns:o="urn:schemas-microsoft-com:office:office" xmlns:r="http://schemas.openxmlformats.org/officeDocument/2006/relationships" xmlns:m="http://schemas.openxmlformats.org/officeDocument/2006/math" xmlns:v="urn:schemas-microsoft-com:vml" xmlns:wp14="http://schemas.microsoft.com/office/word/2010/wordprocessingDrawing" xmlns:wp="http://schemas.openxmlformats.org/drawingml/2006/wordprocessingDrawing" xmlns:w10="urn:schemas-microsoft-com:office:word" xmlns:w="http://schemas.openxmlformats.org/wordprocessingml/2006/main" xmlns:w14="http://schemas.microsoft.com/office/word/2010/wordml" xmlns:w15="http://schemas.microsoft.com/office/word/2012/wordml" xmlns:wpg="http://schemas.microsoft.com/office/word/2010/wordprocessingGroup" xmlns:wpi="http://schemas.microsoft.com/office/word/2010/wordprocessingInk" xmlns:wne="http://schemas.microsoft.com/office/word/2006/wordml" xmlns:wps="http://schemas.microsoft.com/office/word/2010/wordprocessingShape" mc:Ignorable="w14 w15 wp14">
   <w:tbl>
     <w:tblPr>
       <w:tblStyle w:val="Tabel-Gitter"/>
@@ -3629,7 +3425,7 @@
 </file>
 
 <file path=word/numbering.xml><?xml version="1.0" encoding="utf-8"?>
-<w:numbering xmlns:wpc="http://schemas.microsoft.com/office/word/2010/wordprocessingCanvas" xmlns:cx="http://schemas.microsoft.com/office/drawing/2014/chartex" xmlns:cx1="http://schemas.microsoft.com/office/drawing/2015/9/8/chartex" xmlns:cx2="http://schemas.microsoft.com/office/drawing/2015/10/21/chartex" xmlns:cx3="http://schemas.microsoft.com/office/drawing/2016/5/9/chartex" xmlns:cx4="http://schemas.microsoft.com/office/drawing/2016/5/10/chartex" xmlns:cx5="http://schemas.microsoft.com/office/drawing/2016/5/11/chartex" xmlns:cx6="http://schemas.microsoft.com/office/drawing/2016/5/12/chartex" xmlns:cx7="http://schemas.microsoft.com/office/drawing/2016/5/13/chartex" xmlns:cx8="http://schemas.microsoft.com/office/drawing/2016/5/14/chartex" xmlns:mc="http://schemas.openxmlformats.org/markup-compatibility/2006" xmlns:aink="http://schemas.microsoft.com/office/drawing/2016/ink" xmlns:am3d="http://schemas.microsoft.com/office/drawing/2017/model3d" xmlns:o="urn:schemas-microsoft-com:office:office" xmlns:r="http://schemas.openxmlformats.org/officeDocument/2006/relationships" xmlns:m="http://schemas.openxmlformats.org/officeDocument/2006/math" xmlns:v="urn:schemas-microsoft-com:vml" xmlns:wp14="http://schemas.microsoft.com/office/word/2010/wordprocessingDrawing" xmlns:wp="http://schemas.openxmlformats.org/drawingml/2006/wordprocessingDrawing" xmlns:w10="urn:schemas-microsoft-com:office:word" xmlns:w="http://schemas.openxmlformats.org/wordprocessingml/2006/main" xmlns:w14="http://schemas.microsoft.com/office/word/2010/wordml" xmlns:w15="http://schemas.microsoft.com/office/word/2012/wordml" xmlns:w16cid="http://schemas.microsoft.com/office/word/2016/wordml/cid" xmlns:w16se="http://schemas.microsoft.com/office/word/2015/wordml/symex" xmlns:wpg="http://schemas.microsoft.com/office/word/2010/wordprocessingGroup" xmlns:wpi="http://schemas.microsoft.com/office/word/2010/wordprocessingInk" xmlns:wne="http://schemas.microsoft.com/office/word/2006/wordml" xmlns:wps="http://schemas.microsoft.com/office/word/2010/wordprocessingShape" mc:Ignorable="w14 w15 w16se w16cid wp14">
+<w:numbering xmlns:wpc="http://schemas.microsoft.com/office/word/2010/wordprocessingCanvas" xmlns:mc="http://schemas.openxmlformats.org/markup-compatibility/2006" xmlns:o="urn:schemas-microsoft-com:office:office" xmlns:r="http://schemas.openxmlformats.org/officeDocument/2006/relationships" xmlns:m="http://schemas.openxmlformats.org/officeDocument/2006/math" xmlns:v="urn:schemas-microsoft-com:vml" xmlns:wp14="http://schemas.microsoft.com/office/word/2010/wordprocessingDrawing" xmlns:wp="http://schemas.openxmlformats.org/drawingml/2006/wordprocessingDrawing" xmlns:w10="urn:schemas-microsoft-com:office:word" xmlns:w="http://schemas.openxmlformats.org/wordprocessingml/2006/main" xmlns:w14="http://schemas.microsoft.com/office/word/2010/wordml" xmlns:w15="http://schemas.microsoft.com/office/word/2012/wordml" xmlns:wpg="http://schemas.microsoft.com/office/word/2010/wordprocessingGroup" xmlns:wpi="http://schemas.microsoft.com/office/word/2010/wordprocessingInk" xmlns:wne="http://schemas.microsoft.com/office/word/2006/wordml" xmlns:wps="http://schemas.microsoft.com/office/word/2010/wordprocessingShape" mc:Ignorable="w14 w15 wp14">
   <w:abstractNum w:abstractNumId="0" w15:restartNumberingAfterBreak="0">
     <w:nsid w:val="018B5C41"/>
     <w:multiLevelType w:val="hybridMultilevel"/>
@@ -8465,7 +8261,7 @@
 </file>
 
 <file path=word/styles.xml><?xml version="1.0" encoding="utf-8"?>
-<w:styles xmlns:mc="http://schemas.openxmlformats.org/markup-compatibility/2006" xmlns:r="http://schemas.openxmlformats.org/officeDocument/2006/relationships" xmlns:w="http://schemas.openxmlformats.org/wordprocessingml/2006/main" xmlns:w14="http://schemas.microsoft.com/office/word/2010/wordml" xmlns:w15="http://schemas.microsoft.com/office/word/2012/wordml" xmlns:w16cid="http://schemas.microsoft.com/office/word/2016/wordml/cid" xmlns:w16se="http://schemas.microsoft.com/office/word/2015/wordml/symex" mc:Ignorable="w14 w15 w16se w16cid">
+<w:styles xmlns:mc="http://schemas.openxmlformats.org/markup-compatibility/2006" xmlns:r="http://schemas.openxmlformats.org/officeDocument/2006/relationships" xmlns:w="http://schemas.openxmlformats.org/wordprocessingml/2006/main" xmlns:w14="http://schemas.microsoft.com/office/word/2010/wordml" xmlns:w15="http://schemas.microsoft.com/office/word/2012/wordml" mc:Ignorable="w14 w15">
   <w:docDefaults>
     <w:rPrDefault>
       <w:rPr>
@@ -8481,7 +8277,7 @@
       </w:pPr>
     </w:pPrDefault>
   </w:docDefaults>
-  <w:latentStyles w:defLockedState="0" w:defUIPriority="99" w:defSemiHidden="0" w:defUnhideWhenUsed="0" w:defQFormat="0" w:count="375">
+  <w:latentStyles w:defLockedState="0" w:defUIPriority="99" w:defSemiHidden="0" w:defUnhideWhenUsed="0" w:defQFormat="0" w:count="371">
     <w:lsdException w:name="Normal" w:uiPriority="0" w:qFormat="1"/>
     <w:lsdException w:name="heading 1" w:uiPriority="9" w:qFormat="1"/>
     <w:lsdException w:name="heading 2" w:semiHidden="1" w:uiPriority="9" w:unhideWhenUsed="1" w:qFormat="1"/>
@@ -8853,10 +8649,6 @@
     <w:lsdException w:name="List Table 5 Dark Accent 6" w:uiPriority="50"/>
     <w:lsdException w:name="List Table 6 Colorful Accent 6" w:uiPriority="51"/>
     <w:lsdException w:name="List Table 7 Colorful Accent 6" w:uiPriority="52"/>
-    <w:lsdException w:name="Mention" w:semiHidden="1" w:unhideWhenUsed="1"/>
-    <w:lsdException w:name="Smart Hyperlink" w:semiHidden="1" w:unhideWhenUsed="1"/>
-    <w:lsdException w:name="Hashtag" w:semiHidden="1" w:unhideWhenUsed="1"/>
-    <w:lsdException w:name="Unresolved Mention" w:semiHidden="1" w:unhideWhenUsed="1"/>
   </w:latentStyles>
   <w:style w:type="paragraph" w:default="1" w:styleId="Normal">
     <w:name w:val="Normal"/>
@@ -10353,7 +10145,7 @@
       <w:u w:val="single"/>
     </w:rPr>
   </w:style>
-  <w:style w:type="character" w:styleId="Ulstomtale">
+  <w:style w:type="character" w:customStyle="1" w:styleId="UnresolvedMention">
     <w:name w:val="Unresolved Mention"/>
     <w:basedOn w:val="Standardskrifttypeiafsnit"/>
     <w:uiPriority w:val="99"/>
@@ -10665,21 +10457,6 @@
 </file>
 
 <file path=customXml/item2.xml><?xml version="1.0" encoding="utf-8"?>
-<p:properties xmlns:p="http://schemas.microsoft.com/office/2006/metadata/properties" xmlns:xsi="http://www.w3.org/2001/XMLSchema-instance" xmlns:pc="http://schemas.microsoft.com/office/infopath/2007/PartnerControls">
-  <documentManagement/>
-</p:properties>
-</file>
-
-<file path=customXml/item3.xml><?xml version="1.0" encoding="utf-8"?>
-<?mso-contentType ?>
-<FormTemplates xmlns="http://schemas.microsoft.com/sharepoint/v3/contenttype/forms">
-  <Display>DocumentLibraryForm</Display>
-  <Edit>DocumentLibraryForm</Edit>
-  <New>DocumentLibraryForm</New>
-</FormTemplates>
-</file>
-
-<file path=customXml/item4.xml><?xml version="1.0" encoding="utf-8"?>
 <ct:contentTypeSchema xmlns:ct="http://schemas.microsoft.com/office/2006/metadata/contentType" xmlns:ma="http://schemas.microsoft.com/office/2006/metadata/properties/metaAttributes" ct:_="" ma:_="" ma:contentTypeName="Dokument" ma:contentTypeID="0x010100762125CC4CC8EE409EDE3E9F8D4BCA4C" ma:contentTypeVersion="0" ma:contentTypeDescription="Opret et nyt dokument." ma:contentTypeScope="" ma:versionID="9d255d22cda14fb163495d55058e59c9">
   <xsd:schema xmlns:xsd="http://www.w3.org/2001/XMLSchema" xmlns:xs="http://www.w3.org/2001/XMLSchema" xmlns:p="http://schemas.microsoft.com/office/2006/metadata/properties" targetNamespace="http://schemas.microsoft.com/office/2006/metadata/properties" ma:root="true" ma:fieldsID="dfaa91cd431864daed2bb03272a7dab6">
     <xsd:element name="properties">
@@ -10791,6 +10568,21 @@
     <xs:element name="TermId" type="xs:string"/>
   </xs:schema>
 </ct:contentTypeSchema>
+</file>
+
+<file path=customXml/item3.xml><?xml version="1.0" encoding="utf-8"?>
+<?mso-contentType ?>
+<FormTemplates xmlns="http://schemas.microsoft.com/sharepoint/v3/contenttype/forms">
+  <Display>DocumentLibraryForm</Display>
+  <Edit>DocumentLibraryForm</Edit>
+  <New>DocumentLibraryForm</New>
+</FormTemplates>
+</file>
+
+<file path=customXml/item4.xml><?xml version="1.0" encoding="utf-8"?>
+<p:properties xmlns:p="http://schemas.microsoft.com/office/2006/metadata/properties" xmlns:xsi="http://www.w3.org/2001/XMLSchema-instance" xmlns:pc="http://schemas.microsoft.com/office/infopath/2007/PartnerControls">
+  <documentManagement/>
+</p:properties>
 </file>
 
 <file path=customXml/item5.xml><?xml version="1.0" encoding="utf-8"?>
@@ -10960,23 +10752,6 @@
 </file>
 
 <file path=customXml/itemProps2.xml><?xml version="1.0" encoding="utf-8"?>
-<ds:datastoreItem xmlns:ds="http://schemas.openxmlformats.org/officeDocument/2006/customXml" ds:itemID="{002434C5-C170-43C5-AB2C-5EEA07F88AC2}">
-  <ds:schemaRefs>
-    <ds:schemaRef ds:uri="http://schemas.microsoft.com/office/2006/metadata/properties"/>
-    <ds:schemaRef ds:uri="http://schemas.microsoft.com/office/infopath/2007/PartnerControls"/>
-  </ds:schemaRefs>
-</ds:datastoreItem>
-</file>
-
-<file path=customXml/itemProps3.xml><?xml version="1.0" encoding="utf-8"?>
-<ds:datastoreItem xmlns:ds="http://schemas.openxmlformats.org/officeDocument/2006/customXml" ds:itemID="{E1B5D929-944A-4EA2-B467-29600A9022FE}">
-  <ds:schemaRefs>
-    <ds:schemaRef ds:uri="http://schemas.microsoft.com/sharepoint/v3/contenttype/forms"/>
-  </ds:schemaRefs>
-</ds:datastoreItem>
-</file>
-
-<file path=customXml/itemProps4.xml><?xml version="1.0" encoding="utf-8"?>
 <ds:datastoreItem xmlns:ds="http://schemas.openxmlformats.org/officeDocument/2006/customXml" ds:itemID="{BEEACA28-F153-4285-837A-689A3A731C56}">
   <ds:schemaRefs>
     <ds:schemaRef ds:uri="http://schemas.microsoft.com/office/2006/metadata/contentType"/>
@@ -10992,8 +10767,25 @@
 </ds:datastoreItem>
 </file>
 
+<file path=customXml/itemProps3.xml><?xml version="1.0" encoding="utf-8"?>
+<ds:datastoreItem xmlns:ds="http://schemas.openxmlformats.org/officeDocument/2006/customXml" ds:itemID="{E1B5D929-944A-4EA2-B467-29600A9022FE}">
+  <ds:schemaRefs>
+    <ds:schemaRef ds:uri="http://schemas.microsoft.com/sharepoint/v3/contenttype/forms"/>
+  </ds:schemaRefs>
+</ds:datastoreItem>
+</file>
+
+<file path=customXml/itemProps4.xml><?xml version="1.0" encoding="utf-8"?>
+<ds:datastoreItem xmlns:ds="http://schemas.openxmlformats.org/officeDocument/2006/customXml" ds:itemID="{002434C5-C170-43C5-AB2C-5EEA07F88AC2}">
+  <ds:schemaRefs>
+    <ds:schemaRef ds:uri="http://schemas.microsoft.com/office/2006/metadata/properties"/>
+    <ds:schemaRef ds:uri="http://schemas.microsoft.com/office/infopath/2007/PartnerControls"/>
+  </ds:schemaRefs>
+</ds:datastoreItem>
+</file>
+
 <file path=customXml/itemProps5.xml><?xml version="1.0" encoding="utf-8"?>
-<ds:datastoreItem xmlns:ds="http://schemas.openxmlformats.org/officeDocument/2006/customXml" ds:itemID="{AD2CAF94-6113-4BCC-8A50-0A67BBEBE06F}">
+<ds:datastoreItem xmlns:ds="http://schemas.openxmlformats.org/officeDocument/2006/customXml" ds:itemID="{4530A677-63C2-4B03-9662-073CDB8005EA}">
   <ds:schemaRefs>
     <ds:schemaRef ds:uri="http://schemas.openxmlformats.org/officeDocument/2006/bibliography"/>
   </ds:schemaRefs>

</xml_diff>

<commit_message>
Oprettet et par .js filer, uden så meget indhold
</commit_message>
<xml_diff>
--- a/Front-end øvelse(Commencal Bikes)/Commencal Bikes/Eksamensopgave-V2-M1-E2016-KLJO.docx
+++ b/Front-end øvelse(Commencal Bikes)/Commencal Bikes/Eksamensopgave-V2-M1-E2016-KLJO.docx
@@ -1532,8 +1532,6 @@
             </w:rPr>
             <w:t>de</w:t>
           </w:r>
-          <w:bookmarkStart w:id="7" w:name="_GoBack"/>
-          <w:bookmarkEnd w:id="7"/>
           <w:r>
             <w:rPr>
               <w:rFonts w:ascii="Century Schoolbook" w:hAnsi="Century Schoolbook"/>
@@ -1692,7 +1690,7 @@
           <w:pPr>
             <w:pStyle w:val="Overskrift3"/>
           </w:pPr>
-          <w:bookmarkStart w:id="8" w:name="_Toc516066994"/>
+          <w:bookmarkStart w:id="7" w:name="_Toc516066994"/>
           <w:r>
             <w:lastRenderedPageBreak/>
             <w:t>Krav til l</w:t>
@@ -1700,7 +1698,7 @@
           <w:r>
             <w:t>ayout</w:t>
           </w:r>
-          <w:bookmarkEnd w:id="8"/>
+          <w:bookmarkEnd w:id="7"/>
         </w:p>
         <w:p>
           <w:pPr>
@@ -1837,19 +1835,19 @@
           <w:pPr>
             <w:pStyle w:val="Overskrift1"/>
           </w:pPr>
-          <w:bookmarkStart w:id="9" w:name="_Toc303598137"/>
-          <w:bookmarkStart w:id="10" w:name="_Toc381868680"/>
-          <w:bookmarkStart w:id="11" w:name="_Toc516066995"/>
+          <w:bookmarkStart w:id="8" w:name="_Toc303598137"/>
+          <w:bookmarkStart w:id="9" w:name="_Toc381868680"/>
+          <w:bookmarkStart w:id="10" w:name="_Toc516066995"/>
           <w:r>
             <w:lastRenderedPageBreak/>
             <w:t xml:space="preserve">Ekstra </w:t>
           </w:r>
+          <w:bookmarkEnd w:id="8"/>
           <w:bookmarkEnd w:id="9"/>
+          <w:r>
+            <w:t>opgaver</w:t>
+          </w:r>
           <w:bookmarkEnd w:id="10"/>
-          <w:r>
-            <w:t>opgaver</w:t>
-          </w:r>
-          <w:bookmarkEnd w:id="11"/>
         </w:p>
         <w:p>
           <w:pPr>
@@ -1892,6 +1890,11 @@
           <w:r>
             <w:t xml:space="preserve">returnere en bestemt cykels pris. </w:t>
           </w:r>
+          <w:r>
+            <w:t>(+ metoder til at kunne gemme instanser i local storage)</w:t>
+          </w:r>
+          <w:bookmarkStart w:id="11" w:name="_GoBack"/>
+          <w:bookmarkEnd w:id="11"/>
         </w:p>
         <w:p>
           <w:pPr>
@@ -3054,14 +3057,27 @@
           <w:r>
             <w:t xml:space="preserve">Tabel </w:t>
           </w:r>
-          <w:fldSimple w:instr=" SEQ Tabel \* ARABIC ">
-            <w:r>
-              <w:rPr>
-                <w:noProof/>
-              </w:rPr>
-              <w:t>1</w:t>
-            </w:r>
-          </w:fldSimple>
+          <w:r>
+            <w:fldChar w:fldCharType="begin"/>
+          </w:r>
+          <w:r>
+            <w:instrText xml:space="preserve"> SEQ Tabel \* ARABIC </w:instrText>
+          </w:r>
+          <w:r>
+            <w:fldChar w:fldCharType="separate"/>
+          </w:r>
+          <w:r>
+            <w:rPr>
+              <w:noProof/>
+            </w:rPr>
+            <w:t>1</w:t>
+          </w:r>
+          <w:r>
+            <w:rPr>
+              <w:noProof/>
+            </w:rPr>
+            <w:fldChar w:fldCharType="end"/>
+          </w:r>
           <w:r>
             <w:t xml:space="preserve">: Karakterskala for </w:t>
           </w:r>
@@ -3163,7 +3179,7 @@
         <w:rFonts w:ascii="Calibri Light" w:hAnsi="Calibri Light"/>
         <w:noProof/>
       </w:rPr>
-      <w:t>3</w:t>
+      <w:t>4</w:t>
     </w:r>
     <w:r>
       <w:rPr>
@@ -10457,6 +10473,21 @@
 </file>
 
 <file path=customXml/item2.xml><?xml version="1.0" encoding="utf-8"?>
+<p:properties xmlns:p="http://schemas.microsoft.com/office/2006/metadata/properties" xmlns:xsi="http://www.w3.org/2001/XMLSchema-instance" xmlns:pc="http://schemas.microsoft.com/office/infopath/2007/PartnerControls">
+  <documentManagement/>
+</p:properties>
+</file>
+
+<file path=customXml/item3.xml><?xml version="1.0" encoding="utf-8"?>
+<?mso-contentType ?>
+<FormTemplates xmlns="http://schemas.microsoft.com/sharepoint/v3/contenttype/forms">
+  <Display>DocumentLibraryForm</Display>
+  <Edit>DocumentLibraryForm</Edit>
+  <New>DocumentLibraryForm</New>
+</FormTemplates>
+</file>
+
+<file path=customXml/item4.xml><?xml version="1.0" encoding="utf-8"?>
 <ct:contentTypeSchema xmlns:ct="http://schemas.microsoft.com/office/2006/metadata/contentType" xmlns:ma="http://schemas.microsoft.com/office/2006/metadata/properties/metaAttributes" ct:_="" ma:_="" ma:contentTypeName="Dokument" ma:contentTypeID="0x010100762125CC4CC8EE409EDE3E9F8D4BCA4C" ma:contentTypeVersion="0" ma:contentTypeDescription="Opret et nyt dokument." ma:contentTypeScope="" ma:versionID="9d255d22cda14fb163495d55058e59c9">
   <xsd:schema xmlns:xsd="http://www.w3.org/2001/XMLSchema" xmlns:xs="http://www.w3.org/2001/XMLSchema" xmlns:p="http://schemas.microsoft.com/office/2006/metadata/properties" targetNamespace="http://schemas.microsoft.com/office/2006/metadata/properties" ma:root="true" ma:fieldsID="dfaa91cd431864daed2bb03272a7dab6">
     <xsd:element name="properties">
@@ -10568,21 +10599,6 @@
     <xs:element name="TermId" type="xs:string"/>
   </xs:schema>
 </ct:contentTypeSchema>
-</file>
-
-<file path=customXml/item3.xml><?xml version="1.0" encoding="utf-8"?>
-<?mso-contentType ?>
-<FormTemplates xmlns="http://schemas.microsoft.com/sharepoint/v3/contenttype/forms">
-  <Display>DocumentLibraryForm</Display>
-  <Edit>DocumentLibraryForm</Edit>
-  <New>DocumentLibraryForm</New>
-</FormTemplates>
-</file>
-
-<file path=customXml/item4.xml><?xml version="1.0" encoding="utf-8"?>
-<p:properties xmlns:p="http://schemas.microsoft.com/office/2006/metadata/properties" xmlns:xsi="http://www.w3.org/2001/XMLSchema-instance" xmlns:pc="http://schemas.microsoft.com/office/infopath/2007/PartnerControls">
-  <documentManagement/>
-</p:properties>
 </file>
 
 <file path=customXml/item5.xml><?xml version="1.0" encoding="utf-8"?>
@@ -10752,6 +10768,23 @@
 </file>
 
 <file path=customXml/itemProps2.xml><?xml version="1.0" encoding="utf-8"?>
+<ds:datastoreItem xmlns:ds="http://schemas.openxmlformats.org/officeDocument/2006/customXml" ds:itemID="{002434C5-C170-43C5-AB2C-5EEA07F88AC2}">
+  <ds:schemaRefs>
+    <ds:schemaRef ds:uri="http://schemas.microsoft.com/office/2006/metadata/properties"/>
+    <ds:schemaRef ds:uri="http://schemas.microsoft.com/office/infopath/2007/PartnerControls"/>
+  </ds:schemaRefs>
+</ds:datastoreItem>
+</file>
+
+<file path=customXml/itemProps3.xml><?xml version="1.0" encoding="utf-8"?>
+<ds:datastoreItem xmlns:ds="http://schemas.openxmlformats.org/officeDocument/2006/customXml" ds:itemID="{E1B5D929-944A-4EA2-B467-29600A9022FE}">
+  <ds:schemaRefs>
+    <ds:schemaRef ds:uri="http://schemas.microsoft.com/sharepoint/v3/contenttype/forms"/>
+  </ds:schemaRefs>
+</ds:datastoreItem>
+</file>
+
+<file path=customXml/itemProps4.xml><?xml version="1.0" encoding="utf-8"?>
 <ds:datastoreItem xmlns:ds="http://schemas.openxmlformats.org/officeDocument/2006/customXml" ds:itemID="{BEEACA28-F153-4285-837A-689A3A731C56}">
   <ds:schemaRefs>
     <ds:schemaRef ds:uri="http://schemas.microsoft.com/office/2006/metadata/contentType"/>
@@ -10767,25 +10800,8 @@
 </ds:datastoreItem>
 </file>
 
-<file path=customXml/itemProps3.xml><?xml version="1.0" encoding="utf-8"?>
-<ds:datastoreItem xmlns:ds="http://schemas.openxmlformats.org/officeDocument/2006/customXml" ds:itemID="{E1B5D929-944A-4EA2-B467-29600A9022FE}">
-  <ds:schemaRefs>
-    <ds:schemaRef ds:uri="http://schemas.microsoft.com/sharepoint/v3/contenttype/forms"/>
-  </ds:schemaRefs>
-</ds:datastoreItem>
-</file>
-
-<file path=customXml/itemProps4.xml><?xml version="1.0" encoding="utf-8"?>
-<ds:datastoreItem xmlns:ds="http://schemas.openxmlformats.org/officeDocument/2006/customXml" ds:itemID="{002434C5-C170-43C5-AB2C-5EEA07F88AC2}">
-  <ds:schemaRefs>
-    <ds:schemaRef ds:uri="http://schemas.microsoft.com/office/2006/metadata/properties"/>
-    <ds:schemaRef ds:uri="http://schemas.microsoft.com/office/infopath/2007/PartnerControls"/>
-  </ds:schemaRefs>
-</ds:datastoreItem>
-</file>
-
 <file path=customXml/itemProps5.xml><?xml version="1.0" encoding="utf-8"?>
-<ds:datastoreItem xmlns:ds="http://schemas.openxmlformats.org/officeDocument/2006/customXml" ds:itemID="{4530A677-63C2-4B03-9662-073CDB8005EA}">
+<ds:datastoreItem xmlns:ds="http://schemas.openxmlformats.org/officeDocument/2006/customXml" ds:itemID="{1F314D35-BABB-4F75-9B68-52D5068EB684}">
   <ds:schemaRefs>
     <ds:schemaRef ds:uri="http://schemas.openxmlformats.org/officeDocument/2006/bibliography"/>
   </ds:schemaRefs>

</xml_diff>